<commit_message>
started bill of materials
</commit_message>
<xml_diff>
--- a/MindBrain_user_docs/user_doc_drafts/mb_user_doc_new.docx
+++ b/MindBrain_user_docs/user_doc_drafts/mb_user_doc_new.docx
@@ -263,35 +263,7 @@
         <w:rPr>
           <w:rFonts w:ascii="Helvetica Neue Light" w:hAnsi="Helvetica Neue Light"/>
         </w:rPr>
-        <w:t xml:space="preserve">It is a USB 2.0 class-compliant device that can be used as an audio interface in any DAW or musical programming software package such as Max, </w:t>
-      </w:r>
-      <w:proofErr w:type="spellStart"/>
-      <w:r>
-        <w:rPr>
-          <w:rFonts w:ascii="Helvetica Neue Light" w:hAnsi="Helvetica Neue Light"/>
-        </w:rPr>
-        <w:t>Reaktor</w:t>
-      </w:r>
-      <w:proofErr w:type="spellEnd"/>
-      <w:r>
-        <w:rPr>
-          <w:rFonts w:ascii="Helvetica Neue Light" w:hAnsi="Helvetica Neue Light"/>
-        </w:rPr>
-        <w:t xml:space="preserve">, </w:t>
-      </w:r>
-      <w:proofErr w:type="spellStart"/>
-      <w:r>
-        <w:rPr>
-          <w:rFonts w:ascii="Helvetica Neue Light" w:hAnsi="Helvetica Neue Light"/>
-        </w:rPr>
-        <w:t>SuperCollider</w:t>
-      </w:r>
-      <w:proofErr w:type="spellEnd"/>
-      <w:r>
-        <w:rPr>
-          <w:rFonts w:ascii="Helvetica Neue Light" w:hAnsi="Helvetica Neue Light"/>
-        </w:rPr>
-        <w:t xml:space="preserve">, Pure Data, ChucK amongst many others. </w:t>
+        <w:t xml:space="preserve">It is a USB 2.0 class-compliant device that can be used as an audio interface in any DAW or musical programming software package such as Max, Reaktor, SuperCollider, Pure Data, ChucK amongst many others. </w:t>
       </w:r>
     </w:p>
     <w:p>
@@ -325,21 +297,7 @@
         <w:rPr>
           <w:rFonts w:ascii="Helvetica Neue Light" w:hAnsi="Helvetica Neue Light"/>
         </w:rPr>
-        <w:t xml:space="preserve"> has been designed for DIY. Our PCB files and </w:t>
-      </w:r>
-      <w:proofErr w:type="spellStart"/>
-      <w:r>
-        <w:rPr>
-          <w:rFonts w:ascii="Helvetica Neue Light" w:hAnsi="Helvetica Neue Light"/>
-        </w:rPr>
-        <w:t>gerbers</w:t>
-      </w:r>
-      <w:proofErr w:type="spellEnd"/>
-      <w:r>
-        <w:rPr>
-          <w:rFonts w:ascii="Helvetica Neue Light" w:hAnsi="Helvetica Neue Light"/>
-        </w:rPr>
-        <w:t xml:space="preserve"> are all available for download on our website, mindbrain.info</w:t>
+        <w:t xml:space="preserve"> has been designed for DIY. Our PCB files and gerbers are all available for download on our website, mindbrain.info</w:t>
       </w:r>
     </w:p>
     <w:p>
@@ -934,83 +892,19 @@
       <w:r>
         <w:rPr>
           <w:rFonts w:ascii="Helvetica Neue Light" w:hAnsi="Helvetica Neue Light"/>
-        </w:rPr>
-        <w:drawing>
-          <wp:anchor distT="0" distB="0" distL="114300" distR="114300" simplePos="0" relativeHeight="251661312" behindDoc="0" locked="0" layoutInCell="1" allowOverlap="1" wp14:anchorId="01D83A2F" wp14:editId="24A2F323">
-            <wp:simplePos x="0" y="0"/>
-            <wp:positionH relativeFrom="column">
-              <wp:posOffset>914400</wp:posOffset>
-            </wp:positionH>
-            <wp:positionV relativeFrom="paragraph">
-              <wp:posOffset>177165</wp:posOffset>
-            </wp:positionV>
-            <wp:extent cx="648970" cy="2628900"/>
-            <wp:effectExtent l="0" t="0" r="11430" b="12700"/>
-            <wp:wrapTight wrapText="bothSides">
-              <wp:wrapPolygon edited="0">
-                <wp:start x="0" y="0"/>
-                <wp:lineTo x="0" y="21496"/>
-                <wp:lineTo x="21135" y="21496"/>
-                <wp:lineTo x="21135" y="0"/>
-                <wp:lineTo x="0" y="0"/>
-              </wp:wrapPolygon>
-            </wp:wrapTight>
-            <wp:docPr id="4" name="Picture 4" descr="lsa:Users:Shaurjya:Desktop:MindBrainDocs:images:user_docs_screencaps:input_settings_slim.png"/>
-            <wp:cNvGraphicFramePr>
-              <a:graphicFrameLocks xmlns:a="http://schemas.openxmlformats.org/drawingml/2006/main" noChangeAspect="1"/>
-            </wp:cNvGraphicFramePr>
-            <a:graphic xmlns:a="http://schemas.openxmlformats.org/drawingml/2006/main">
-              <a:graphicData uri="http://schemas.openxmlformats.org/drawingml/2006/picture">
-                <pic:pic xmlns:pic="http://schemas.openxmlformats.org/drawingml/2006/picture">
-                  <pic:nvPicPr>
-                    <pic:cNvPr id="0" name="Picture 2" descr="lsa:Users:Shaurjya:Desktop:MindBrainDocs:images:user_docs_screencaps:input_settings_slim.png"/>
-                    <pic:cNvPicPr>
-                      <a:picLocks noChangeAspect="1" noChangeArrowheads="1"/>
-                    </pic:cNvPicPr>
-                  </pic:nvPicPr>
-                  <pic:blipFill>
-                    <a:blip r:embed="rId9">
-                      <a:extLst>
-                        <a:ext uri="{28A0092B-C50C-407E-A947-70E740481C1C}">
-                          <a14:useLocalDpi xmlns:a14="http://schemas.microsoft.com/office/drawing/2010/main" val="0"/>
-                        </a:ext>
-                      </a:extLst>
-                    </a:blip>
-                    <a:srcRect/>
-                    <a:stretch>
-                      <a:fillRect/>
-                    </a:stretch>
-                  </pic:blipFill>
-                  <pic:spPr bwMode="auto">
-                    <a:xfrm>
-                      <a:off x="0" y="0"/>
-                      <a:ext cx="648970" cy="2628900"/>
-                    </a:xfrm>
-                    <a:prstGeom prst="rect">
-                      <a:avLst/>
-                    </a:prstGeom>
-                    <a:noFill/>
-                    <a:ln>
-                      <a:noFill/>
-                    </a:ln>
-                    <a:extLst>
-                      <a:ext uri="{FAA26D3D-D897-4be2-8F04-BA451C77F1D7}">
-                        <ma14:placeholderFlag xmlns:ma14="http://schemas.microsoft.com/office/mac/drawingml/2011/main"/>
-                      </a:ext>
-                    </a:extLst>
-                  </pic:spPr>
-                </pic:pic>
-              </a:graphicData>
-            </a:graphic>
-            <wp14:sizeRelH relativeFrom="page">
-              <wp14:pctWidth>0</wp14:pctWidth>
-            </wp14:sizeRelH>
-            <wp14:sizeRelV relativeFrom="page">
-              <wp14:pctHeight>0</wp14:pctHeight>
-            </wp14:sizeRelV>
-          </wp:anchor>
-        </w:drawing>
-      </w:r>
+          <w:noProof/>
+        </w:rPr>
+        <w:softHyphen/>
+      </w:r>
+      <w:r>
+        <w:rPr>
+          <w:rFonts w:ascii="Helvetica Neue Light" w:hAnsi="Helvetica Neue Light"/>
+          <w:noProof/>
+        </w:rPr>
+        <w:softHyphen/>
+      </w:r>
+      <w:bookmarkStart w:id="0" w:name="_GoBack"/>
+      <w:bookmarkEnd w:id="0"/>
     </w:p>
     <w:p>
       <w:pPr>
@@ -1041,7 +935,6 @@
         </w:rPr>
         <w:t xml:space="preserve">dd the </w:t>
       </w:r>
-      <w:proofErr w:type="spellStart"/>
       <w:r>
         <w:rPr>
           <w:rFonts w:ascii="Helvetica Neue Light" w:hAnsi="Helvetica Neue Light"/>
@@ -1051,7 +944,6 @@
         </w:rPr>
         <w:t>MindBrain.PitchCalibrator.amxd</w:t>
       </w:r>
-      <w:proofErr w:type="spellEnd"/>
       <w:r>
         <w:rPr>
           <w:rFonts w:ascii="Helvetica Neue Light" w:hAnsi="Helvetica Neue Light"/>
@@ -1277,87 +1169,6 @@
           <w:rFonts w:ascii="Helvetica Neue Light" w:hAnsi="Helvetica Neue Light"/>
         </w:rPr>
       </w:pPr>
-      <w:r>
-        <w:rPr>
-          <w:rFonts w:ascii="Helvetica Neue Light" w:hAnsi="Helvetica Neue Light"/>
-          <w:noProof/>
-        </w:rPr>
-        <w:drawing>
-          <wp:anchor distT="0" distB="0" distL="114300" distR="114300" simplePos="0" relativeHeight="251660288" behindDoc="0" locked="0" layoutInCell="1" allowOverlap="1" wp14:anchorId="4061A759" wp14:editId="73F8D711">
-            <wp:simplePos x="0" y="0"/>
-            <wp:positionH relativeFrom="column">
-              <wp:posOffset>2857500</wp:posOffset>
-            </wp:positionH>
-            <wp:positionV relativeFrom="paragraph">
-              <wp:posOffset>186055</wp:posOffset>
-            </wp:positionV>
-            <wp:extent cx="3524250" cy="1600200"/>
-            <wp:effectExtent l="0" t="0" r="6350" b="0"/>
-            <wp:wrapTight wrapText="bothSides">
-              <wp:wrapPolygon edited="0">
-                <wp:start x="0" y="0"/>
-                <wp:lineTo x="0" y="21257"/>
-                <wp:lineTo x="21483" y="21257"/>
-                <wp:lineTo x="21483" y="0"/>
-                <wp:lineTo x="0" y="0"/>
-              </wp:wrapPolygon>
-            </wp:wrapTight>
-            <wp:docPr id="1" name="Picture 1" descr="lsa:Users:Shaurjya:Desktop:MindBrainDocs:images:user_docs_screencaps:transfer_function_1.png"/>
-            <wp:cNvGraphicFramePr>
-              <a:graphicFrameLocks xmlns:a="http://schemas.openxmlformats.org/drawingml/2006/main" noChangeAspect="1"/>
-            </wp:cNvGraphicFramePr>
-            <a:graphic xmlns:a="http://schemas.openxmlformats.org/drawingml/2006/main">
-              <a:graphicData uri="http://schemas.openxmlformats.org/drawingml/2006/picture">
-                <pic:pic xmlns:pic="http://schemas.openxmlformats.org/drawingml/2006/picture">
-                  <pic:nvPicPr>
-                    <pic:cNvPr id="0" name="Picture 1" descr="lsa:Users:Shaurjya:Desktop:MindBrainDocs:images:user_docs_screencaps:transfer_function_1.png"/>
-                    <pic:cNvPicPr>
-                      <a:picLocks noChangeAspect="1" noChangeArrowheads="1"/>
-                    </pic:cNvPicPr>
-                  </pic:nvPicPr>
-                  <pic:blipFill>
-                    <a:blip r:embed="rId10">
-                      <a:extLst>
-                        <a:ext uri="{28A0092B-C50C-407E-A947-70E740481C1C}">
-                          <a14:useLocalDpi xmlns:a14="http://schemas.microsoft.com/office/drawing/2010/main" val="0"/>
-                        </a:ext>
-                      </a:extLst>
-                    </a:blip>
-                    <a:srcRect/>
-                    <a:stretch>
-                      <a:fillRect/>
-                    </a:stretch>
-                  </pic:blipFill>
-                  <pic:spPr bwMode="auto">
-                    <a:xfrm>
-                      <a:off x="0" y="0"/>
-                      <a:ext cx="3524250" cy="1600200"/>
-                    </a:xfrm>
-                    <a:prstGeom prst="rect">
-                      <a:avLst/>
-                    </a:prstGeom>
-                    <a:noFill/>
-                    <a:ln>
-                      <a:noFill/>
-                    </a:ln>
-                    <a:extLst>
-                      <a:ext uri="{FAA26D3D-D897-4be2-8F04-BA451C77F1D7}">
-                        <ma14:placeholderFlag xmlns:ma14="http://schemas.microsoft.com/office/mac/drawingml/2011/main"/>
-                      </a:ext>
-                    </a:extLst>
-                  </pic:spPr>
-                </pic:pic>
-              </a:graphicData>
-            </a:graphic>
-            <wp14:sizeRelH relativeFrom="page">
-              <wp14:pctWidth>0</wp14:pctWidth>
-            </wp14:sizeRelH>
-            <wp14:sizeRelV relativeFrom="page">
-              <wp14:pctHeight>0</wp14:pctHeight>
-            </wp14:sizeRelV>
-          </wp:anchor>
-        </w:drawing>
-      </w:r>
       <w:r>
         <w:rPr>
           <w:rFonts w:ascii="Helvetica Neue Light" w:hAnsi="Helvetica Neue Light"/>
@@ -1991,7 +1802,7 @@
                     </pic:cNvPicPr>
                   </pic:nvPicPr>
                   <pic:blipFill>
-                    <a:blip r:embed="rId11">
+                    <a:blip r:embed="rId9">
                       <a:extLst>
                         <a:ext uri="{28A0092B-C50C-407E-A947-70E740481C1C}">
                           <a14:useLocalDpi xmlns:a14="http://schemas.microsoft.com/office/drawing/2010/main" val="0"/>
@@ -2120,6 +1931,7 @@
       <w:r>
         <w:rPr>
           <w:rFonts w:ascii="Helvetica Neue Light" w:hAnsi="Helvetica Neue Light"/>
+          <w:noProof/>
         </w:rPr>
         <w:drawing>
           <wp:anchor distT="0" distB="0" distL="114300" distR="114300" simplePos="0" relativeHeight="251665408" behindDoc="0" locked="0" layoutInCell="1" allowOverlap="1" wp14:anchorId="36CAC063" wp14:editId="54214906">
@@ -2155,7 +1967,7 @@
                     </pic:cNvPicPr>
                   </pic:nvPicPr>
                   <pic:blipFill>
-                    <a:blip r:embed="rId12">
+                    <a:blip r:embed="rId10">
                       <a:extLst>
                         <a:ext uri="{28A0092B-C50C-407E-A947-70E740481C1C}">
                           <a14:useLocalDpi xmlns:a14="http://schemas.microsoft.com/office/drawing/2010/main" val="0"/>
@@ -2222,6 +2034,7 @@
       <w:r>
         <w:rPr>
           <w:rFonts w:ascii="Helvetica Neue Light" w:hAnsi="Helvetica Neue Light"/>
+          <w:noProof/>
           <w:sz w:val="26"/>
           <w:szCs w:val="26"/>
         </w:rPr>
@@ -2259,7 +2072,7 @@
                     </pic:cNvPicPr>
                   </pic:nvPicPr>
                   <pic:blipFill>
-                    <a:blip r:embed="rId13">
+                    <a:blip r:embed="rId11">
                       <a:extLst>
                         <a:ext uri="{28A0092B-C50C-407E-A947-70E740481C1C}">
                           <a14:useLocalDpi xmlns:a14="http://schemas.microsoft.com/office/drawing/2010/main" val="0"/>
@@ -2307,7 +2120,6 @@
         </w:rPr>
         <w:t xml:space="preserve">Add the </w:t>
       </w:r>
-      <w:proofErr w:type="spellStart"/>
       <w:r>
         <w:rPr>
           <w:rFonts w:ascii="Helvetica Neue Light" w:hAnsi="Helvetica Neue Light"/>
@@ -2315,7 +2127,6 @@
         </w:rPr>
         <w:t>MindBrain.DualEnvelopeGenerator.amxd</w:t>
       </w:r>
-      <w:proofErr w:type="spellEnd"/>
       <w:r>
         <w:rPr>
           <w:rFonts w:ascii="Helvetica Neue Light" w:hAnsi="Helvetica Neue Light"/>
@@ -2576,88 +2387,6 @@
           <w:rFonts w:ascii="Century Gothic" w:hAnsi="Century Gothic"/>
         </w:rPr>
       </w:pPr>
-      <w:r>
-        <w:rPr>
-          <w:rFonts w:ascii="Helvetica Neue Light" w:hAnsi="Helvetica Neue Light"/>
-          <w:sz w:val="26"/>
-          <w:szCs w:val="26"/>
-        </w:rPr>
-        <w:drawing>
-          <wp:anchor distT="0" distB="0" distL="114300" distR="114300" simplePos="0" relativeHeight="251666432" behindDoc="0" locked="0" layoutInCell="1" allowOverlap="1" wp14:anchorId="0BDB642C" wp14:editId="3E3DBCF4">
-            <wp:simplePos x="0" y="0"/>
-            <wp:positionH relativeFrom="column">
-              <wp:posOffset>914400</wp:posOffset>
-            </wp:positionH>
-            <wp:positionV relativeFrom="paragraph">
-              <wp:posOffset>10160</wp:posOffset>
-            </wp:positionV>
-            <wp:extent cx="5367655" cy="1148080"/>
-            <wp:effectExtent l="0" t="0" r="0" b="0"/>
-            <wp:wrapTight wrapText="bothSides">
-              <wp:wrapPolygon edited="0">
-                <wp:start x="0" y="0"/>
-                <wp:lineTo x="0" y="21027"/>
-                <wp:lineTo x="21465" y="21027"/>
-                <wp:lineTo x="21465" y="0"/>
-                <wp:lineTo x="0" y="0"/>
-              </wp:wrapPolygon>
-            </wp:wrapTight>
-            <wp:docPr id="9" name="Picture 9" descr="lsa:Users:Shaurjya:Desktop:MindBrainDocs:images:user_docs_screencaps:dual_random_1.png"/>
-            <wp:cNvGraphicFramePr>
-              <a:graphicFrameLocks xmlns:a="http://schemas.openxmlformats.org/drawingml/2006/main" noChangeAspect="1"/>
-            </wp:cNvGraphicFramePr>
-            <a:graphic xmlns:a="http://schemas.openxmlformats.org/drawingml/2006/main">
-              <a:graphicData uri="http://schemas.openxmlformats.org/drawingml/2006/picture">
-                <pic:pic xmlns:pic="http://schemas.openxmlformats.org/drawingml/2006/picture">
-                  <pic:nvPicPr>
-                    <pic:cNvPr id="0" name="Picture 7" descr="lsa:Users:Shaurjya:Desktop:MindBrainDocs:images:user_docs_screencaps:dual_random_1.png"/>
-                    <pic:cNvPicPr>
-                      <a:picLocks noChangeAspect="1" noChangeArrowheads="1"/>
-                    </pic:cNvPicPr>
-                  </pic:nvPicPr>
-                  <pic:blipFill>
-                    <a:blip r:embed="rId14">
-                      <a:extLst>
-                        <a:ext uri="{28A0092B-C50C-407E-A947-70E740481C1C}">
-                          <a14:useLocalDpi xmlns:a14="http://schemas.microsoft.com/office/drawing/2010/main" val="0"/>
-                        </a:ext>
-                      </a:extLst>
-                    </a:blip>
-                    <a:srcRect/>
-                    <a:stretch>
-                      <a:fillRect/>
-                    </a:stretch>
-                  </pic:blipFill>
-                  <pic:spPr bwMode="auto">
-                    <a:xfrm>
-                      <a:off x="0" y="0"/>
-                      <a:ext cx="5367655" cy="1148080"/>
-                    </a:xfrm>
-                    <a:prstGeom prst="rect">
-                      <a:avLst/>
-                    </a:prstGeom>
-                    <a:noFill/>
-                    <a:ln>
-                      <a:noFill/>
-                    </a:ln>
-                    <a:extLst>
-                      <a:ext uri="{FAA26D3D-D897-4be2-8F04-BA451C77F1D7}">
-                        <ma14:placeholderFlag xmlns:ma14="http://schemas.microsoft.com/office/mac/drawingml/2011/main"/>
-                      </a:ext>
-                    </a:extLst>
-                  </pic:spPr>
-                </pic:pic>
-              </a:graphicData>
-            </a:graphic>
-            <wp14:sizeRelH relativeFrom="page">
-              <wp14:pctWidth>0</wp14:pctWidth>
-            </wp14:sizeRelH>
-            <wp14:sizeRelV relativeFrom="page">
-              <wp14:pctHeight>0</wp14:pctHeight>
-            </wp14:sizeRelV>
-          </wp:anchor>
-        </w:drawing>
-      </w:r>
     </w:p>
     <w:p>
       <w:pPr>
@@ -2748,86 +2477,6 @@
           <w:rFonts w:ascii="Gill Sans MT" w:hAnsi="Gill Sans MT"/>
         </w:rPr>
       </w:pPr>
-      <w:r>
-        <w:rPr>
-          <w:noProof/>
-        </w:rPr>
-        <w:drawing>
-          <wp:anchor distT="0" distB="0" distL="114300" distR="114300" simplePos="0" relativeHeight="251667456" behindDoc="0" locked="0" layoutInCell="1" allowOverlap="1" wp14:anchorId="54DDA6D1" wp14:editId="3849A4FE">
-            <wp:simplePos x="0" y="0"/>
-            <wp:positionH relativeFrom="column">
-              <wp:posOffset>914400</wp:posOffset>
-            </wp:positionH>
-            <wp:positionV relativeFrom="paragraph">
-              <wp:posOffset>115570</wp:posOffset>
-            </wp:positionV>
-            <wp:extent cx="5372100" cy="1148715"/>
-            <wp:effectExtent l="0" t="0" r="12700" b="0"/>
-            <wp:wrapTight wrapText="bothSides">
-              <wp:wrapPolygon edited="0">
-                <wp:start x="0" y="0"/>
-                <wp:lineTo x="0" y="21015"/>
-                <wp:lineTo x="21549" y="21015"/>
-                <wp:lineTo x="21549" y="0"/>
-                <wp:lineTo x="0" y="0"/>
-              </wp:wrapPolygon>
-            </wp:wrapTight>
-            <wp:docPr id="11" name="Picture 11" descr="lsa:Users:Shaurjya:Desktop:MindBrainDocs:images:user_docs_screencaps:dual_random_2.png"/>
-            <wp:cNvGraphicFramePr>
-              <a:graphicFrameLocks xmlns:a="http://schemas.openxmlformats.org/drawingml/2006/main" noChangeAspect="1"/>
-            </wp:cNvGraphicFramePr>
-            <a:graphic xmlns:a="http://schemas.openxmlformats.org/drawingml/2006/main">
-              <a:graphicData uri="http://schemas.openxmlformats.org/drawingml/2006/picture">
-                <pic:pic xmlns:pic="http://schemas.openxmlformats.org/drawingml/2006/picture">
-                  <pic:nvPicPr>
-                    <pic:cNvPr id="0" name="Picture 9" descr="lsa:Users:Shaurjya:Desktop:MindBrainDocs:images:user_docs_screencaps:dual_random_2.png"/>
-                    <pic:cNvPicPr>
-                      <a:picLocks noChangeAspect="1" noChangeArrowheads="1"/>
-                    </pic:cNvPicPr>
-                  </pic:nvPicPr>
-                  <pic:blipFill>
-                    <a:blip r:embed="rId15">
-                      <a:extLst>
-                        <a:ext uri="{28A0092B-C50C-407E-A947-70E740481C1C}">
-                          <a14:useLocalDpi xmlns:a14="http://schemas.microsoft.com/office/drawing/2010/main" val="0"/>
-                        </a:ext>
-                      </a:extLst>
-                    </a:blip>
-                    <a:srcRect/>
-                    <a:stretch>
-                      <a:fillRect/>
-                    </a:stretch>
-                  </pic:blipFill>
-                  <pic:spPr bwMode="auto">
-                    <a:xfrm>
-                      <a:off x="0" y="0"/>
-                      <a:ext cx="5372100" cy="1148715"/>
-                    </a:xfrm>
-                    <a:prstGeom prst="rect">
-                      <a:avLst/>
-                    </a:prstGeom>
-                    <a:noFill/>
-                    <a:ln>
-                      <a:noFill/>
-                    </a:ln>
-                    <a:extLst>
-                      <a:ext uri="{FAA26D3D-D897-4be2-8F04-BA451C77F1D7}">
-                        <ma14:placeholderFlag xmlns:ma14="http://schemas.microsoft.com/office/mac/drawingml/2011/main"/>
-                      </a:ext>
-                    </a:extLst>
-                  </pic:spPr>
-                </pic:pic>
-              </a:graphicData>
-            </a:graphic>
-            <wp14:sizeRelH relativeFrom="page">
-              <wp14:pctWidth>0</wp14:pctWidth>
-            </wp14:sizeRelH>
-            <wp14:sizeRelV relativeFrom="page">
-              <wp14:pctHeight>0</wp14:pctHeight>
-            </wp14:sizeRelV>
-          </wp:anchor>
-        </w:drawing>
-      </w:r>
     </w:p>
     <w:p>
       <w:pPr>
@@ -2856,8 +2505,6 @@
       <w:r>
         <w:br w:type="page"/>
       </w:r>
-      <w:bookmarkStart w:id="0" w:name="_GoBack"/>
-      <w:bookmarkEnd w:id="0"/>
     </w:p>
     <w:p>
       <w:pPr>
@@ -2865,8 +2512,8 @@
       </w:pPr>
     </w:p>
     <w:sectPr>
-      <w:footerReference w:type="even" r:id="rId16"/>
-      <w:footerReference w:type="default" r:id="rId17"/>
+      <w:footerReference w:type="even" r:id="rId12"/>
+      <w:footerReference w:type="default" r:id="rId13"/>
       <w:pgSz w:w="11400" w:h="14580"/>
       <w:pgMar w:top="0" w:right="0" w:bottom="0" w:left="0" w:header="708" w:footer="708" w:gutter="0"/>
       <w:pgNumType w:start="0"/>
@@ -2966,7 +2613,7 @@
         <w:rStyle w:val="PageNumber"/>
         <w:noProof/>
       </w:rPr>
-      <w:t>6</w:t>
+      <w:t>0</w:t>
     </w:r>
     <w:r>
       <w:rPr>
@@ -3811,7 +3458,7 @@
 </file>
 
 <file path=customXml/itemProps1.xml><?xml version="1.0" encoding="utf-8"?>
-<ds:datastoreItem xmlns:ds="http://schemas.openxmlformats.org/officeDocument/2006/customXml" ds:itemID="{D1048BF2-C961-5746-9D69-CACC3A0B343B}">
+<ds:datastoreItem xmlns:ds="http://schemas.openxmlformats.org/officeDocument/2006/customXml" ds:itemID="{F3D080F9-B74C-0E4D-A5A5-2F4A722B1D15}">
   <ds:schemaRefs>
     <ds:schemaRef ds:uri="http://schemas.openxmlformats.org/officeDocument/2006/bibliography"/>
   </ds:schemaRefs>

</xml_diff>